<commit_message>
Update SRS_Cabasag, Batas, Folloso_APPDEV.docx
</commit_message>
<xml_diff>
--- a/SRS_Cabasag, Batas, Folloso_APPDEV.docx
+++ b/SRS_Cabasag, Batas, Folloso_APPDEV.docx
@@ -1879,8 +1879,31 @@
     </w:p>
     <w:p>
       <w:pPr>
+        <w:pStyle w:val="NormalWeb"/>
+        <w:spacing w:before="0" w:beforeAutospacing="0" w:after="160" w:afterAutospacing="0"/>
+        <w:ind w:firstLine="630"/>
+        <w:jc w:val="both"/>
+      </w:pPr>
+      <w:r>
+        <w:rPr>
+          <w:rFonts w:ascii="Courier New" w:hAnsi="Courier New" w:cs="Courier New"/>
+          <w:b/>
+          <w:bCs/>
+        </w:rPr>
+        <w:tab/>
+      </w:r>
+      <w:r>
+        <w:rPr>
+          <w:rFonts w:ascii="Courier New" w:hAnsi="Courier New" w:cs="Courier New"/>
+          <w:color w:val="000000"/>
+        </w:rPr>
+        <w:t>The context of this project revolves around the need for efficient management of Closed-Circuit Television (CCTV) systems in various settings, such as businesses, institutions, residential areas, and public spaces. CCTV systems play a crucial role in security and surveillance, and it is essential to ensure their proper maintenance and warranty management to ensure their optimal performance. This project aims to address the challenges associated with managing CCTV systems and their warranties effectively.</w:t>
+      </w:r>
+    </w:p>
+    <w:p>
+      <w:pPr>
         <w:tabs>
-          <w:tab w:val="left" w:pos="7358"/>
+          <w:tab w:val="left" w:pos="3450"/>
         </w:tabs>
         <w:spacing w:line="480" w:lineRule="auto"/>
         <w:contextualSpacing/>
@@ -1973,7 +1996,17 @@
           <w:szCs w:val="24"/>
           <w:lang w:val="en-US"/>
         </w:rPr>
-        <w:t>According to a study conducted in 2018, CCTV technology leverages to improve the immediate handling of criminal incidents. The significance of this study lies in its ability to develop a real-time crime response strategy that can pinpoint the precise locations of incidents and the likely escape routes taken by suspects. By actively using CCTV monitoring in urgent situations, traditionally reserved for post-event analysis, it has the potential to increase the effectiveness of crime resolution. Moreover, this technology has the added benefit of optimizing the operational efficiency of control centers by introducing automation to certain aspects of their central control systems, reducing the reliance on human monitoring.</w:t>
+        <w:t xml:space="preserve">According to a study conducted in 2018, CCTV technology leverages to improve the immediate handling of criminal incidents. The significance of this study lies in its ability to develop a real-time crime response strategy that can pinpoint the precise locations of incidents and the likely escape routes taken by suspects. By actively using CCTV monitoring in urgent situations, traditionally reserved for post-event analysis, it has the potential to increase the </w:t>
+      </w:r>
+      <w:r>
+        <w:rPr>
+          <w:rFonts w:ascii="Courier New" w:hAnsi="Courier New" w:cs="Courier New"/>
+          <w:sz w:val="24"/>
+          <w:szCs w:val="24"/>
+          <w:lang w:val="en-US"/>
+        </w:rPr>
+        <w:lastRenderedPageBreak/>
+        <w:t>effectiveness of crime resolution. Moreover, this technology has the added benefit of optimizing the operational efficiency of control centers by introducing automation to certain aspects of their central control systems, reducing the reliance on human monitoring.</w:t>
       </w:r>
       <w:r>
         <w:rPr>
@@ -2050,7 +2083,6 @@
       </w:pPr>
       <w:bookmarkStart w:id="4" w:name="_Toc150132733"/>
       <w:r>
-        <w:lastRenderedPageBreak/>
         <w:t>Objectives</w:t>
       </w:r>
       <w:bookmarkEnd w:id="4"/>
@@ -2257,47 +2289,16 @@
           <w:szCs w:val="24"/>
           <w:lang w:val="en-US"/>
         </w:rPr>
-        <w:t xml:space="preserve">key </w:t>
-      </w:r>
-      <w:proofErr w:type="gramStart"/>
-      <w:r>
-        <w:rPr>
-          <w:rFonts w:ascii="Courier New" w:hAnsi="Courier New" w:cs="Courier New"/>
-          <w:sz w:val="24"/>
-          <w:szCs w:val="24"/>
-          <w:lang w:val="en-US"/>
-        </w:rPr>
-        <w:t>points</w:t>
-      </w:r>
-      <w:proofErr w:type="gramEnd"/>
-      <w:r>
-        <w:rPr>
-          <w:rFonts w:ascii="Courier New" w:hAnsi="Courier New" w:cs="Courier New"/>
-          <w:sz w:val="24"/>
-          <w:szCs w:val="24"/>
-          <w:lang w:val="en-US"/>
-        </w:rPr>
-        <w:t xml:space="preserve"> of this scope </w:t>
-      </w:r>
-      <w:proofErr w:type="gramStart"/>
-      <w:r>
-        <w:rPr>
-          <w:rFonts w:ascii="Courier New" w:hAnsi="Courier New" w:cs="Courier New"/>
-          <w:sz w:val="24"/>
-          <w:szCs w:val="24"/>
-          <w:lang w:val="en-US"/>
-        </w:rPr>
-        <w:t>includes</w:t>
-      </w:r>
-      <w:proofErr w:type="gramEnd"/>
-      <w:r>
-        <w:rPr>
-          <w:rFonts w:ascii="Courier New" w:hAnsi="Courier New" w:cs="Courier New"/>
-          <w:sz w:val="24"/>
-          <w:szCs w:val="24"/>
-          <w:lang w:val="en-US"/>
-        </w:rPr>
-        <w:t xml:space="preserve"> the CCTV maintenance management, warranty management, web-based dashboard, android application, and user support.</w:t>
+        <w:t>key points</w:t>
+      </w:r>
+      <w:r>
+        <w:rPr>
+          <w:rFonts w:ascii="Courier New" w:hAnsi="Courier New" w:cs="Courier New"/>
+          <w:sz w:val="24"/>
+          <w:szCs w:val="24"/>
+          <w:lang w:val="en-US"/>
+        </w:rPr>
+        <w:t xml:space="preserve"> of this scope includes the CCTV maintenance management, warranty management, web-based dashboard, android application, and user support.</w:t>
       </w:r>
     </w:p>
     <w:p>
@@ -2551,27 +2552,7 @@
           <w:szCs w:val="24"/>
           <w:lang w:val="en-US"/>
         </w:rPr>
-        <w:t xml:space="preserve"> - a written guarantee, issued to the purchaser of an article by its manufacturer, promising to repair or replace </w:t>
-      </w:r>
-      <w:proofErr w:type="gramStart"/>
-      <w:r>
-        <w:rPr>
-          <w:rFonts w:ascii="Courier New" w:hAnsi="Courier New" w:cs="Courier New"/>
-          <w:sz w:val="24"/>
-          <w:szCs w:val="24"/>
-          <w:lang w:val="en-US"/>
-        </w:rPr>
-        <w:t>it</w:t>
-      </w:r>
-      <w:proofErr w:type="gramEnd"/>
-      <w:r>
-        <w:rPr>
-          <w:rFonts w:ascii="Courier New" w:hAnsi="Courier New" w:cs="Courier New"/>
-          <w:sz w:val="24"/>
-          <w:szCs w:val="24"/>
-          <w:lang w:val="en-US"/>
-        </w:rPr>
-        <w:t xml:space="preserve"> if </w:t>
+        <w:t xml:space="preserve"> - a written guarantee, issued to the purchaser of an article by its manufacturer, promising to repair or replace it if </w:t>
       </w:r>
       <w:r>
         <w:rPr>
@@ -2627,27 +2608,7 @@
           <w:szCs w:val="24"/>
           <w:lang w:val="en-US"/>
         </w:rPr>
-        <w:t xml:space="preserve"> - a process in which a computer examines information using mathematical methods </w:t>
-      </w:r>
-      <w:proofErr w:type="gramStart"/>
-      <w:r>
-        <w:rPr>
-          <w:rFonts w:ascii="Courier New" w:hAnsi="Courier New" w:cs="Courier New"/>
-          <w:sz w:val="24"/>
-          <w:szCs w:val="24"/>
-          <w:lang w:val="en-US"/>
-        </w:rPr>
-        <w:t>in order to</w:t>
-      </w:r>
-      <w:proofErr w:type="gramEnd"/>
-      <w:r>
-        <w:rPr>
-          <w:rFonts w:ascii="Courier New" w:hAnsi="Courier New" w:cs="Courier New"/>
-          <w:sz w:val="24"/>
-          <w:szCs w:val="24"/>
-          <w:lang w:val="en-US"/>
-        </w:rPr>
-        <w:t xml:space="preserve"> find useful patterns.</w:t>
+        <w:t xml:space="preserve"> - a process in which a computer examines information using mathematical methods in order to find useful patterns.</w:t>
       </w:r>
     </w:p>
     <w:p>
@@ -6512,6 +6473,25 @@
       </w:tblBorders>
     </w:tblPr>
   </w:style>
+  <w:style w:type="paragraph" w:styleId="NormalWeb">
+    <w:name w:val="Normal (Web)"/>
+    <w:basedOn w:val="Normal"/>
+    <w:uiPriority w:val="99"/>
+    <w:semiHidden/>
+    <w:unhideWhenUsed/>
+    <w:rsid w:val="003A0C8A"/>
+    <w:pPr>
+      <w:spacing w:before="100" w:beforeAutospacing="1" w:after="100" w:afterAutospacing="1" w:line="240" w:lineRule="auto"/>
+    </w:pPr>
+    <w:rPr>
+      <w:rFonts w:ascii="Times New Roman" w:eastAsia="Times New Roman" w:hAnsi="Times New Roman" w:cs="Times New Roman"/>
+      <w:kern w:val="0"/>
+      <w:sz w:val="24"/>
+      <w:szCs w:val="24"/>
+      <w:lang w:val="en-US"/>
+      <w14:ligatures w14:val="none"/>
+    </w:rPr>
+  </w:style>
 </w:styles>
 </file>
 
@@ -6811,23 +6791,6 @@
 </file>
 
 <file path=customXml/item1.xml><?xml version="1.0" encoding="utf-8"?>
-<p:properties xmlns:p="http://schemas.microsoft.com/office/2006/metadata/properties" xmlns:xsi="http://www.w3.org/2001/XMLSchema-instance" xmlns:pc="http://schemas.microsoft.com/office/infopath/2007/PartnerControls">
-  <documentManagement>
-    <_activity xmlns="8e4f88f8-dd11-4509-8f2e-a5708a89f348" xsi:nil="true"/>
-  </documentManagement>
-</p:properties>
-</file>
-
-<file path=customXml/item2.xml><?xml version="1.0" encoding="utf-8"?>
-<?mso-contentType ?>
-<FormTemplates xmlns="http://schemas.microsoft.com/sharepoint/v3/contenttype/forms">
-  <Display>DocumentLibraryForm</Display>
-  <Edit>DocumentLibraryForm</Edit>
-  <New>DocumentLibraryForm</New>
-</FormTemplates>
-</file>
-
-<file path=customXml/item3.xml><?xml version="1.0" encoding="utf-8"?>
 <ct:contentTypeSchema xmlns:ct="http://schemas.microsoft.com/office/2006/metadata/contentType" xmlns:ma="http://schemas.microsoft.com/office/2006/metadata/properties/metaAttributes" ct:_="" ma:_="" ma:contentTypeName="Document" ma:contentTypeID="0x01010001B270DABC080144AE32C7528A5730EC" ma:contentTypeVersion="13" ma:contentTypeDescription="Create a new document." ma:contentTypeScope="" ma:versionID="18625f8df60c6948e6f23a30b37a229b">
   <xsd:schema xmlns:xsd="http://www.w3.org/2001/XMLSchema" xmlns:xs="http://www.w3.org/2001/XMLSchema" xmlns:p="http://schemas.microsoft.com/office/2006/metadata/properties" xmlns:ns3="5b9b270c-017c-4f24-ae09-188205a1e23b" xmlns:ns4="8e4f88f8-dd11-4509-8f2e-a5708a89f348" targetNamespace="http://schemas.microsoft.com/office/2006/metadata/properties" ma:root="true" ma:fieldsID="0365797d41d68416b08f689815dc2957" ns3:_="" ns4:_="">
     <xsd:import namespace="5b9b270c-017c-4f24-ae09-188205a1e23b"/>
@@ -7048,29 +7011,28 @@
 </ct:contentTypeSchema>
 </file>
 
+<file path=customXml/item2.xml><?xml version="1.0" encoding="utf-8"?>
+<?mso-contentType ?>
+<FormTemplates xmlns="http://schemas.microsoft.com/sharepoint/v3/contenttype/forms">
+  <Display>DocumentLibraryForm</Display>
+  <Edit>DocumentLibraryForm</Edit>
+  <New>DocumentLibraryForm</New>
+</FormTemplates>
+</file>
+
+<file path=customXml/item3.xml><?xml version="1.0" encoding="utf-8"?>
+<p:properties xmlns:p="http://schemas.microsoft.com/office/2006/metadata/properties" xmlns:xsi="http://www.w3.org/2001/XMLSchema-instance" xmlns:pc="http://schemas.microsoft.com/office/infopath/2007/PartnerControls">
+  <documentManagement>
+    <_activity xmlns="8e4f88f8-dd11-4509-8f2e-a5708a89f348" xsi:nil="true"/>
+  </documentManagement>
+</p:properties>
+</file>
+
 <file path=customXml/item4.xml><?xml version="1.0" encoding="utf-8"?>
 <b:Sources xmlns:b="http://schemas.openxmlformats.org/officeDocument/2006/bibliography" xmlns="http://schemas.openxmlformats.org/officeDocument/2006/bibliography" SelectedStyle="\APASixthEditionOfficeOnline.xsl" StyleName="APA" Version="6"/>
 </file>
 
 <file path=customXml/itemProps1.xml><?xml version="1.0" encoding="utf-8"?>
-<ds:datastoreItem xmlns:ds="http://schemas.openxmlformats.org/officeDocument/2006/customXml" ds:itemID="{8EF8D3F2-BC17-4ED5-ABCA-16C8E455A5E7}">
-  <ds:schemaRefs>
-    <ds:schemaRef ds:uri="http://schemas.microsoft.com/office/2006/metadata/properties"/>
-    <ds:schemaRef ds:uri="http://schemas.microsoft.com/office/infopath/2007/PartnerControls"/>
-    <ds:schemaRef ds:uri="8e4f88f8-dd11-4509-8f2e-a5708a89f348"/>
-  </ds:schemaRefs>
-</ds:datastoreItem>
-</file>
-
-<file path=customXml/itemProps2.xml><?xml version="1.0" encoding="utf-8"?>
-<ds:datastoreItem xmlns:ds="http://schemas.openxmlformats.org/officeDocument/2006/customXml" ds:itemID="{AD2C07D5-7A98-461D-BF0A-9F495489B3B0}">
-  <ds:schemaRefs>
-    <ds:schemaRef ds:uri="http://schemas.microsoft.com/sharepoint/v3/contenttype/forms"/>
-  </ds:schemaRefs>
-</ds:datastoreItem>
-</file>
-
-<file path=customXml/itemProps3.xml><?xml version="1.0" encoding="utf-8"?>
 <ds:datastoreItem xmlns:ds="http://schemas.openxmlformats.org/officeDocument/2006/customXml" ds:itemID="{26325387-B812-4925-AB16-C59780103B10}">
   <ds:schemaRefs>
     <ds:schemaRef ds:uri="http://schemas.microsoft.com/office/2006/metadata/contentType"/>
@@ -7089,6 +7051,24 @@
 </ds:datastoreItem>
 </file>
 
+<file path=customXml/itemProps2.xml><?xml version="1.0" encoding="utf-8"?>
+<ds:datastoreItem xmlns:ds="http://schemas.openxmlformats.org/officeDocument/2006/customXml" ds:itemID="{AD2C07D5-7A98-461D-BF0A-9F495489B3B0}">
+  <ds:schemaRefs>
+    <ds:schemaRef ds:uri="http://schemas.microsoft.com/sharepoint/v3/contenttype/forms"/>
+  </ds:schemaRefs>
+</ds:datastoreItem>
+</file>
+
+<file path=customXml/itemProps3.xml><?xml version="1.0" encoding="utf-8"?>
+<ds:datastoreItem xmlns:ds="http://schemas.openxmlformats.org/officeDocument/2006/customXml" ds:itemID="{8EF8D3F2-BC17-4ED5-ABCA-16C8E455A5E7}">
+  <ds:schemaRefs>
+    <ds:schemaRef ds:uri="http://schemas.microsoft.com/office/2006/metadata/properties"/>
+    <ds:schemaRef ds:uri="http://schemas.microsoft.com/office/infopath/2007/PartnerControls"/>
+    <ds:schemaRef ds:uri="8e4f88f8-dd11-4509-8f2e-a5708a89f348"/>
+  </ds:schemaRefs>
+</ds:datastoreItem>
+</file>
+
 <file path=customXml/itemProps4.xml><?xml version="1.0" encoding="utf-8"?>
 <ds:datastoreItem xmlns:ds="http://schemas.openxmlformats.org/officeDocument/2006/customXml" ds:itemID="{EC7B7B58-EEC2-4A66-90F3-93F8F7E8B3D9}">
   <ds:schemaRefs>

</xml_diff>